<commit_message>
sửa đồ án,thêm phần phân tích thiết kế
</commit_message>
<xml_diff>
--- a/wiki/BaoCaoThucTap.docx
+++ b/wiki/BaoCaoThucTap.docx
@@ -54,7 +54,7 @@
       <w:r>
         <w:rPr>
           <w:noProof/>
-          <w:lang w:eastAsia="vi-VN"/>
+          <w:lang w:val="en-US"/>
         </w:rPr>
         <w:drawing>
           <wp:inline distT="0" distB="0" distL="0" distR="0">
@@ -512,13 +512,6 @@
     </w:p>
     <w:sdt>
       <w:sdtPr>
-        <w:id w:val="4136741"/>
-        <w:docPartObj>
-          <w:docPartGallery w:val="Table of Contents"/>
-          <w:docPartUnique/>
-        </w:docPartObj>
-      </w:sdtPr>
-      <w:sdtEndPr>
         <w:rPr>
           <w:rFonts w:asciiTheme="minorHAnsi" w:eastAsiaTheme="minorHAnsi" w:hAnsiTheme="minorHAnsi" w:cstheme="minorBidi"/>
           <w:b w:val="0"/>
@@ -528,7 +521,12 @@
           <w:szCs w:val="22"/>
           <w:lang w:val="vi-VN"/>
         </w:rPr>
-      </w:sdtEndPr>
+        <w:id w:val="4136741"/>
+        <w:docPartObj>
+          <w:docPartGallery w:val="Table of Contents"/>
+          <w:docPartUnique/>
+        </w:docPartObj>
+      </w:sdtPr>
       <w:sdtContent>
         <w:p>
           <w:pPr>
@@ -1771,30 +1769,30 @@
           <w:szCs w:val="28"/>
           <w:lang w:val="en-US"/>
         </w:rPr>
+        <w:t>Lịch sử</w:t>
+      </w:r>
+      <w:bookmarkEnd w:id="0"/>
+    </w:p>
+    <w:p>
+      <w:pPr>
+        <w:pStyle w:val="ListParagraph"/>
+        <w:ind w:left="0" w:firstLine="720"/>
+        <w:jc w:val="both"/>
+        <w:rPr>
+          <w:rFonts w:asciiTheme="majorHAnsi" w:hAnsiTheme="majorHAnsi" w:cstheme="majorHAnsi"/>
+          <w:sz w:val="28"/>
+          <w:szCs w:val="28"/>
+          <w:lang w:val="en-US"/>
+        </w:rPr>
+      </w:pPr>
+      <w:r>
+        <w:rPr>
+          <w:rFonts w:asciiTheme="majorHAnsi" w:hAnsiTheme="majorHAnsi" w:cstheme="majorHAnsi"/>
+          <w:sz w:val="28"/>
+          <w:szCs w:val="28"/>
+          <w:lang w:val="en-US"/>
+        </w:rPr>
         <w:lastRenderedPageBreak/>
-        <w:t>Lịch sử</w:t>
-      </w:r>
-      <w:bookmarkEnd w:id="0"/>
-    </w:p>
-    <w:p>
-      <w:pPr>
-        <w:pStyle w:val="ListParagraph"/>
-        <w:ind w:left="0" w:firstLine="720"/>
-        <w:jc w:val="both"/>
-        <w:rPr>
-          <w:rFonts w:asciiTheme="majorHAnsi" w:hAnsiTheme="majorHAnsi" w:cstheme="majorHAnsi"/>
-          <w:sz w:val="28"/>
-          <w:szCs w:val="28"/>
-          <w:lang w:val="en-US"/>
-        </w:rPr>
-      </w:pPr>
-      <w:r>
-        <w:rPr>
-          <w:rFonts w:asciiTheme="majorHAnsi" w:hAnsiTheme="majorHAnsi" w:cstheme="majorHAnsi"/>
-          <w:sz w:val="28"/>
-          <w:szCs w:val="28"/>
-          <w:lang w:val="en-US"/>
-        </w:rPr>
         <w:t xml:space="preserve">Tạo tiếng nói bằng máy là một ước mơ của loài người và là mục tiêu thách thức các nhà khoa học trên thế giới nhiều thế kỷ qua. Máy nói bằng cơ </w:t>
       </w:r>
       <w:r>
@@ -2057,17 +2055,7 @@
           <w:szCs w:val="28"/>
           <w:lang w:val="en-US"/>
         </w:rPr>
-        <w:t xml:space="preserve">Chất lượng âm thanh của các hệ thống tổng hợp tiếng nói từ văn bản đến nay còn rất hạn chế so với tiếng nói tự nhiên của con người. Mặc dù </w:t>
-      </w:r>
-      <w:r>
-        <w:rPr>
-          <w:rFonts w:asciiTheme="majorHAnsi" w:hAnsiTheme="majorHAnsi" w:cstheme="majorHAnsi"/>
-          <w:sz w:val="28"/>
-          <w:szCs w:val="28"/>
-          <w:lang w:val="en-US"/>
-        </w:rPr>
-        <w:lastRenderedPageBreak/>
-        <w:t xml:space="preserve">mới chỉ đạt mức độ nghe - hiểu rõ nhưng tổng hợp tiếng nói cũng đã tìm thấy ứng dụng trong nhiều lĩnh vực khác nhau. Chẳng hạn: </w:t>
+        <w:t xml:space="preserve">Chất lượng âm thanh của các hệ thống tổng hợp tiếng nói từ văn bản đến nay còn rất hạn chế so với tiếng nói tự nhiên của con người. Mặc dù mới chỉ đạt mức độ nghe - hiểu rõ nhưng tổng hợp tiếng nói cũng đã tìm thấy ứng dụng trong nhiều lĩnh vực khác nhau. Chẳng hạn: </w:t>
       </w:r>
     </w:p>
     <w:p>
@@ -2134,6 +2122,7 @@
           <w:szCs w:val="28"/>
           <w:lang w:val="en-US"/>
         </w:rPr>
+        <w:lastRenderedPageBreak/>
         <w:t xml:space="preserve">(OCR) có thể đọc các văn bản in cho người khiếm thị. </w:t>
       </w:r>
     </w:p>
@@ -2376,25 +2365,24 @@
           <w:szCs w:val="28"/>
           <w:lang w:val="en-US"/>
         </w:rPr>
-        <w:t xml:space="preserve">để tổng hợp tiếng nước khác hoặc ngược lại. Nói cách khác là không thể lấy bộ tổng hợp cho các ngôn ngữ đa âm Âu - Ấn để tổng hợp nên tiếng Việt, một ngôn ngữ đơn âm có thanh điệu.  </w:t>
-      </w:r>
-      <w:r>
-        <w:rPr>
-          <w:rFonts w:asciiTheme="majorHAnsi" w:hAnsiTheme="majorHAnsi" w:cstheme="majorHAnsi"/>
-          <w:sz w:val="28"/>
-          <w:szCs w:val="28"/>
-          <w:lang w:val="en-US"/>
-        </w:rPr>
-        <w:t xml:space="preserve">                </w:t>
-      </w:r>
-      <w:r>
-        <w:rPr>
-          <w:rFonts w:asciiTheme="majorHAnsi" w:hAnsiTheme="majorHAnsi" w:cstheme="majorHAnsi"/>
-          <w:sz w:val="28"/>
-          <w:szCs w:val="28"/>
-          <w:lang w:val="en-US"/>
-        </w:rPr>
-        <w:lastRenderedPageBreak/>
+        <w:t>để tổng hợp tiếng nước khác hoặc ngược lại. Nói cách khác là không thể lấy bộ tổng hợp cho các ngôn ngữ đa âm Âu - Ấn để tổng hợp nên tiếng Việt, một ngôn ngữ đơn âm có thanh điệ</w:t>
+      </w:r>
+      <w:r>
+        <w:rPr>
+          <w:rFonts w:asciiTheme="majorHAnsi" w:hAnsiTheme="majorHAnsi" w:cstheme="majorHAnsi"/>
+          <w:sz w:val="28"/>
+          <w:szCs w:val="28"/>
+          <w:lang w:val="en-US"/>
+        </w:rPr>
+        <w:t>u.</w:t>
+      </w:r>
+      <w:r>
+        <w:rPr>
+          <w:rFonts w:asciiTheme="majorHAnsi" w:hAnsiTheme="majorHAnsi" w:cstheme="majorHAnsi"/>
+          <w:sz w:val="28"/>
+          <w:szCs w:val="28"/>
+          <w:lang w:val="en-US"/>
+        </w:rPr>
         <w:t>Khái niệm tổng hợp tiếng nói tương đối rộng. Nó có thể bao gồm cả các hệ thống ghép từ đơn giản với số lượng xử lý tính toán thấp, ví dụ như hệ thống thông báo giờ của tổng đài điện thoại.</w:t>
       </w:r>
     </w:p>
@@ -2420,6 +2408,20 @@
         </w:rPr>
         <w:t xml:space="preserve"> Tổng hợp theo cách từng từ, có thể tạo ra tiếng nói với chất lượng âm thanh cao nhưng chỉ được sử dụng khi tập bản tin cần tạo ra nhỏ với trật tự các từ tạo thành được định ra trước đó.</w:t>
       </w:r>
+    </w:p>
+    <w:p>
+      <w:pPr>
+        <w:pStyle w:val="ListParagraph"/>
+        <w:spacing w:after="0"/>
+        <w:ind w:left="0" w:firstLine="709"/>
+        <w:jc w:val="both"/>
+        <w:rPr>
+          <w:rFonts w:asciiTheme="majorHAnsi" w:hAnsiTheme="majorHAnsi" w:cstheme="majorHAnsi"/>
+          <w:sz w:val="28"/>
+          <w:szCs w:val="28"/>
+          <w:lang w:val="en-US"/>
+        </w:rPr>
+      </w:pPr>
     </w:p>
     <w:p>
       <w:pPr>
@@ -2448,6 +2450,7 @@
           <w:szCs w:val="28"/>
           <w:lang w:val="en-US"/>
         </w:rPr>
+        <w:lastRenderedPageBreak/>
         <w:t>Khái quát về tổng hợp tiếng nói từ văn bản TTS (Text To Speech)</w:t>
       </w:r>
       <w:bookmarkEnd w:id="1"/>
@@ -2718,7 +2721,6 @@
           <w:szCs w:val="28"/>
           <w:lang w:val="en-US"/>
         </w:rPr>
-        <w:lastRenderedPageBreak/>
         <w:t xml:space="preserve">Các nhà ngữ âm học thường phân chia các loại âm của tiếng nói theo vị trí cấu âm và phương thức cấu âm tạo nên chúng. Phân chia theo phương thức cấu âm, tiếng nói được phân làm nguyên âm, phụ âm tắc, phụ âm xát, phụ âm tắc xát và phụ âm mũi… </w:t>
       </w:r>
     </w:p>
@@ -2767,6 +2769,7 @@
           <w:szCs w:val="28"/>
           <w:lang w:val="en-US"/>
         </w:rPr>
+        <w:lastRenderedPageBreak/>
         <w:t xml:space="preserve">Ngược lại với nguyên âm, khi ống thanh bị thu hẹp lại hay tạm thời khép lại, dòng không khí bị hạn chế tạo ra tiếng  ồn là phụ âm, khi  ấy các khoang âm trở thành cơ quan chính tạo tiếng nói. </w:t>
       </w:r>
     </w:p>
@@ -3033,17 +3036,7 @@
           <w:szCs w:val="28"/>
           <w:lang w:val="en-US"/>
         </w:rPr>
-        <w:t xml:space="preserve">Khi quan sát dạng sóng tín hiệu âm thanh tiếng nói ta thấy có các đoạn tín hiệu biên độ lớn, tương đối tuần hoàn. Đó là phần âm </w:t>
-      </w:r>
-      <w:r>
-        <w:rPr>
-          <w:rFonts w:asciiTheme="majorHAnsi" w:hAnsiTheme="majorHAnsi" w:cstheme="majorHAnsi"/>
-          <w:sz w:val="28"/>
-          <w:szCs w:val="28"/>
-          <w:lang w:val="en-US"/>
-        </w:rPr>
-        <w:lastRenderedPageBreak/>
-        <w:t xml:space="preserve">hữu thanh của tiếng nói. Còn các âm đoạn như nhiễu băng rộng có biên độ thấp là phần tín hiệu vô thanh. Ở phần hữu thanh, tần số âm cơ bản F0 thay đổi chậm và có giá trị ở khoảng từ 120Hz đến 200Hz cho nam, 150Hz đến 400Hz cho nữ. </w:t>
+        <w:t xml:space="preserve">Khi quan sát dạng sóng tín hiệu âm thanh tiếng nói ta thấy có các đoạn tín hiệu biên độ lớn, tương đối tuần hoàn. Đó là phần âm hữu thanh của tiếng nói. Còn các âm đoạn như nhiễu băng rộng có biên độ thấp là phần tín hiệu vô thanh. Ở phần hữu thanh, tần số âm cơ bản F0 thay đổi chậm và có giá trị ở khoảng từ 120Hz đến 200Hz cho nam, 150Hz đến 400Hz cho nữ. </w:t>
       </w:r>
     </w:p>
     <w:p>
@@ -3137,6 +3130,7 @@
           <w:szCs w:val="28"/>
           <w:lang w:val="en-US"/>
         </w:rPr>
+        <w:lastRenderedPageBreak/>
         <w:t xml:space="preserve">Âm tố: Một âm thanh vật lý được tạo ra khi cấu âm một âm vị được gọi là âm tố. Âm tố là đơn vị âm thanh nhỏ nhất của tiếng nói có thể tách ra về mặt cấu âm - thính giác.  </w:t>
       </w:r>
     </w:p>
@@ -3324,7 +3318,6 @@
           <w:szCs w:val="28"/>
           <w:lang w:val="en-US"/>
         </w:rPr>
-        <w:lastRenderedPageBreak/>
         <w:t>Tổng hợp tiếng nói từ văn bản</w:t>
       </w:r>
       <w:bookmarkEnd w:id="5"/>
@@ -3348,8 +3341,9 @@
           <w:noProof/>
           <w:sz w:val="28"/>
           <w:szCs w:val="28"/>
-          <w:lang w:eastAsia="vi-VN"/>
-        </w:rPr>
+          <w:lang w:val="en-US"/>
+        </w:rPr>
+        <w:lastRenderedPageBreak/>
         <w:drawing>
           <wp:inline distT="0" distB="0" distL="0" distR="0">
             <wp:extent cx="5727700" cy="3140075"/>
@@ -3561,39 +3555,30 @@
           <w:szCs w:val="28"/>
           <w:lang w:val="en-US"/>
         </w:rPr>
-        <w:t xml:space="preserve">  Chuyển đổi từ chữ sang âm vị (Grapheme to Phoneme) dựa trên từ điển phát âm hay theo quy luật ngôn ngữ. Quá trình chuyển  đổi “phiên âm” này rất quản trọng, chiếm tới hơn 30% khối lượng cộng việc cho phần lớn các ngôn ngữ và chữ viết không phải là loại chữ viết </w:t>
-      </w:r>
-      <w:r>
-        <w:rPr>
-          <w:rFonts w:asciiTheme="majorHAnsi" w:hAnsiTheme="majorHAnsi" w:cstheme="majorHAnsi"/>
+        <w:t xml:space="preserve">  Chuyển đổi từ chữ sang âm vị (Grapheme to Phoneme) dựa trên từ điển phát âm hay theo quy luật ngôn ngữ. Quá trình chuyển  đổi “phiên âm” này rất quản trọng, chiếm tới hơn 30% khối lượng cộng việc cho phần lớn các ngôn ngữ và chữ viết không phải là loại chữ viết ghi âm. Chữ viết của tiếng Việt là loại chữ viết ghi âm nên việc phát triển một hệ thống TTS tiếng Việt giảm được rất nhiều. </w:t>
+      </w:r>
+    </w:p>
+    <w:p>
+      <w:pPr>
+        <w:pStyle w:val="ListParagraph"/>
+        <w:ind w:hanging="11"/>
+        <w:jc w:val="both"/>
+        <w:rPr>
+          <w:rFonts w:asciiTheme="majorHAnsi" w:hAnsiTheme="majorHAnsi" w:cstheme="majorHAnsi"/>
+          <w:sz w:val="28"/>
+          <w:szCs w:val="28"/>
+          <w:lang w:val="en-US"/>
+        </w:rPr>
+      </w:pPr>
+      <w:r>
+        <w:rPr>
+          <w:rFonts w:asciiTheme="majorHAnsi" w:hAnsiTheme="majorHAnsi" w:cstheme="majorHAnsi"/>
+          <w:b/>
           <w:sz w:val="28"/>
           <w:szCs w:val="28"/>
           <w:lang w:val="en-US"/>
         </w:rPr>
         <w:lastRenderedPageBreak/>
-        <w:t xml:space="preserve">ghi âm. Chữ viết của tiếng Việt là loại chữ viết ghi âm nên việc phát triển một hệ thống TTS tiếng Việt giảm được rất nhiều. </w:t>
-      </w:r>
-    </w:p>
-    <w:p>
-      <w:pPr>
-        <w:pStyle w:val="ListParagraph"/>
-        <w:ind w:hanging="11"/>
-        <w:jc w:val="both"/>
-        <w:rPr>
-          <w:rFonts w:asciiTheme="majorHAnsi" w:hAnsiTheme="majorHAnsi" w:cstheme="majorHAnsi"/>
-          <w:sz w:val="28"/>
-          <w:szCs w:val="28"/>
-          <w:lang w:val="en-US"/>
-        </w:rPr>
-      </w:pPr>
-      <w:r>
-        <w:rPr>
-          <w:rFonts w:asciiTheme="majorHAnsi" w:hAnsiTheme="majorHAnsi" w:cstheme="majorHAnsi"/>
-          <w:b/>
-          <w:sz w:val="28"/>
-          <w:szCs w:val="28"/>
-          <w:lang w:val="en-US"/>
-        </w:rPr>
         <w:t>3.</w:t>
       </w:r>
       <w:r>
@@ -3951,7 +3936,7 @@
           <w:szCs w:val="28"/>
           <w:lang w:val="en-US"/>
         </w:rPr>
-        <w:t xml:space="preserve">Tổng hợp theo cấu âm sử dụng mô hình phỏng sinh học. Trong mô hình này, tiếng nói được đặc trưng không chỉ bằng tín hiệu âm thanh mà </w:t>
+        <w:t xml:space="preserve">Tổng hợp theo cấu âm sử dụng mô hình phỏng sinh học. Trong mô hình này, tiếng nói được đặc trưng không chỉ bằng tín hiệu âm thanh mà cả bằng vị trí của các cơ quan cấu âm, sự tham gia của khoang mũi, áp suất không khí trong phổi, lực căng của dây thanh. Nó bao gồm hoạt  động tương </w:t>
       </w:r>
       <w:r>
         <w:rPr>
@@ -3961,7 +3946,7 @@
           <w:lang w:val="en-US"/>
         </w:rPr>
         <w:lastRenderedPageBreak/>
-        <w:t xml:space="preserve">cả bằng vị trí của các cơ quan cấu âm, sự tham gia của khoang mũi, áp suất không khí trong phổi, lực căng của dây thanh. Nó bao gồm hoạt  động tương tác phi tuyến giữa nguồn kích (chấn động dây thanh hoặc hỗn loạn không khí) và trở kháng đầu vào thay đổi theo thời gian của ống thanh. Phương pháp này còn được gọi là tổng hợp theo mô hình hệ thống. </w:t>
+        <w:t xml:space="preserve">tác phi tuyến giữa nguồn kích (chấn động dây thanh hoặc hỗn loạn không khí) và trở kháng đầu vào thay đổi theo thời gian của ống thanh. Phương pháp này còn được gọi là tổng hợp theo mô hình hệ thống. </w:t>
       </w:r>
     </w:p>
     <w:p>
@@ -4874,7 +4859,6 @@
                 <w:szCs w:val="28"/>
                 <w:lang w:val="fr-FR"/>
               </w:rPr>
-              <w:lastRenderedPageBreak/>
               <w:t xml:space="preserve">Vị trí xương trục y (cm) </w:t>
             </w:r>
           </w:p>
@@ -5046,6 +5030,7 @@
           <w:szCs w:val="28"/>
           <w:lang w:val="en-US"/>
         </w:rPr>
+        <w:lastRenderedPageBreak/>
         <w:t xml:space="preserve">Trong nhiều cách tính đặc trưng truyền sóng trong ống thanh thì phương pháp ma trận chuỗi được áp dụng nhiều nhất. Ma trận chuỗi (còn gọi là ma trận ABCD) thể hiện ống thanh ở miền tần số. Với bất kỳ phần nào của ống thanh hay của ống mũi ta có: </w:t>
       </w:r>
     </w:p>
@@ -5066,7 +5051,7 @@
           <w:noProof/>
           <w:sz w:val="28"/>
           <w:szCs w:val="28"/>
-          <w:lang w:eastAsia="vi-VN"/>
+          <w:lang w:val="en-US"/>
         </w:rPr>
         <w:drawing>
           <wp:inline distT="0" distB="0" distL="0" distR="0">
@@ -5345,7 +5330,7 @@
           <w:szCs w:val="28"/>
           <w:lang w:val="en-US"/>
         </w:rPr>
-        <w:t xml:space="preserve">Còn luật ngôn ngữ xác định mối quan hệ giữa mô tả ngữ âm và các hoạt động cấu âm. Thông thường, luật ngôn ngữ được thực hiện cho từng âm vị. Khi cấu âm cho một đơn vị, luật này xác định thời điểm các cơ quan chuyển động, tốc độ chuyển động và mối quan hệ giữa cơ quan </w:t>
+        <w:t xml:space="preserve">Còn luật ngôn ngữ xác định mối quan hệ giữa mô tả ngữ âm và các hoạt động cấu âm. Thông thường, luật ngôn ngữ được thực hiện cho từng âm vị. Khi cấu âm cho một đơn vị, luật này xác định thời điểm các cơ quan chuyển động, tốc độ chuyển động và mối quan hệ giữa cơ quan này và cơ quan khác. Vì phát ra một âm vị không nhất thiết phải có sự chuyển động của tất cả các cơ quan nên trong cùng một thời điểm cơ quan phát âm có thể được xác định cho âm vị khác. Theo cách này thì tổng hợp theo cấu âm có thể tạo ra các giải pháp hoàn hảo cho các trường hợp ngữ âm khó như cụm phụ âm, nguyên âm ba. Mô hình cấu âm và hai luật ngôn ngữ, vật lý này quyết định chất lượng tiếng nói tổng hợp. Hiện nay, chúng ta chưa có kiến </w:t>
       </w:r>
       <w:r>
         <w:rPr>
@@ -5355,7 +5340,7 @@
           <w:lang w:val="en-US"/>
         </w:rPr>
         <w:lastRenderedPageBreak/>
-        <w:t>này và cơ quan khác. Vì phát ra một âm vị không nhất thiết phải có sự chuyển động của tất cả các cơ quan nên trong cùng một thời điểm cơ quan phát âm có thể được xác định cho âm vị khác. Theo cách này thì tổng hợp theo cấu âm có thể tạo ra các giải pháp hoàn hảo cho các trường hợp ngữ âm khó như cụm phụ âm, nguyên âm ba. Mô hình cấu âm và hai luật ngôn ngữ, vật lý này quyết định chất lượng tiếng nói tổng hợp. Hiện nay, chúng ta chưa có kiến thức đầy đủ về từng chi tiết của các loại luật, mô hình cấu âm cũng còn đơn giản vì vậy chất lượng tiếng nói tổng hợp theo cấu âm còn rất thấp. Phương pháp tổng hợp cấu âm hiện nay chỉ dừng ở trong phòng thí nghiệm hay sản phẩm mẫu mà chưa được ứng dụng thực tế. Các bộ tổng hợp theo cấu âm là công cụ lý tưởng để nghiên cứu về cấu âm của tiếng nói và hứa hẹn về lâu dài là giải pháp hoàn thiện nhất để tổng hợp ra âm thanh tiếng nói giống như tiếng nói tự nhiên của con người.</w:t>
+        <w:t>thức đầy đủ về từng chi tiết của các loại luật, mô hình cấu âm cũng còn đơn giản vì vậy chất lượng tiếng nói tổng hợp theo cấu âm còn rất thấp. Phương pháp tổng hợp cấu âm hiện nay chỉ dừng ở trong phòng thí nghiệm hay sản phẩm mẫu mà chưa được ứng dụng thực tế. Các bộ tổng hợp theo cấu âm là công cụ lý tưởng để nghiên cứu về cấu âm của tiếng nói và hứa hẹn về lâu dài là giải pháp hoàn thiện nhất để tổng hợp ra âm thanh tiếng nói giống như tiếng nói tự nhiên của con người.</w:t>
       </w:r>
     </w:p>
     <w:p>
@@ -5533,7 +5518,6 @@
           <w:szCs w:val="28"/>
           <w:lang w:val="en-US"/>
         </w:rPr>
-        <w:lastRenderedPageBreak/>
         <w:t xml:space="preserve">Luật để xác định vị trí đích các formant của mỗi âm vị trong một ngữ lưu cũng như thời gian tồn tại của các vị trí đó. </w:t>
       </w:r>
     </w:p>
@@ -5630,6 +5614,7 @@
           <w:szCs w:val="28"/>
           <w:lang w:val="en-US"/>
         </w:rPr>
+        <w:lastRenderedPageBreak/>
         <w:t xml:space="preserve">Hệ thống tổng hợp formant sẽ căn cứ vào các tham số điều khiển từ bảng tra cứu và cùng với thuật toán được xây dựng cho sự chuyển tiếp là các tín hiệu điều khiển bộ tổng hợp để tạo các âm đoạn tính. </w:t>
       </w:r>
     </w:p>
@@ -5810,8 +5795,43 @@
           <w:szCs w:val="28"/>
           <w:lang w:val="en-US"/>
         </w:rPr>
-        <w:t xml:space="preserve">Khi xây dựng một hệ thống tổng hợp xích chuỗi, tiếng nói chứa tập hợp các đơn vị âm thanh cơ bản của một ngôn ngữ, thông thường tương ứng với một chuỗi ngắn các âm vị có lựa chọn  được  đọc, ghi âm và lưu giữ trong CSDL. Các đơn vị âm được lựa chọn, phân tích các tham </w:t>
-      </w:r>
+        <w:t xml:space="preserve">Khi xây dựng một hệ thống tổng hợp xích chuỗi, tiếng nói chứa tập hợp các đơn vị âm thanh cơ bản của một ngôn ngữ, thông thường tương ứng với một chuỗi ngắn các âm vị có lựa chọn  được  đọc, ghi âm và lưu giữ trong CSDL. Các đơn vị âm được lựa chọn, phân tích các tham số đặc trưng và sau đó có thể được mã hoá bằng một phương pháp mã hoá tiếng nói nào đó tạo thành các mẫu cho một đơn vị âm thanh. Các mẫu hoặc các tham số phân tích của cúng được lưu giữ lại trong kho dữ liệu đơn vị tổng hợp. </w:t>
+      </w:r>
+    </w:p>
+    <w:p>
+      <w:pPr>
+        <w:pStyle w:val="ListParagraph"/>
+        <w:ind w:left="426" w:firstLine="720"/>
+        <w:jc w:val="both"/>
+        <w:rPr>
+          <w:rFonts w:asciiTheme="majorHAnsi" w:hAnsiTheme="majorHAnsi" w:cstheme="majorHAnsi"/>
+          <w:sz w:val="28"/>
+          <w:szCs w:val="28"/>
+          <w:lang w:val="en-US"/>
+        </w:rPr>
+      </w:pPr>
+      <w:r>
+        <w:rPr>
+          <w:rFonts w:asciiTheme="majorHAnsi" w:hAnsiTheme="majorHAnsi" w:cstheme="majorHAnsi"/>
+          <w:sz w:val="28"/>
+          <w:szCs w:val="28"/>
+          <w:lang w:val="en-US"/>
+        </w:rPr>
+        <w:t xml:space="preserve">Khi tổng hợp một phát ngôn mới, cho trước mô tả ngữ âm của phát ngôn đó, hệ thống sử dụng các quy luật để định vị đơn vị thích hợp, truy xuất chúng ra khỏi kho dữ liệu và xích chuỗi chúng lại với nhau. </w:t>
+      </w:r>
+    </w:p>
+    <w:p>
+      <w:pPr>
+        <w:pStyle w:val="ListParagraph"/>
+        <w:ind w:left="426" w:firstLine="720"/>
+        <w:jc w:val="both"/>
+        <w:rPr>
+          <w:rFonts w:asciiTheme="majorHAnsi" w:hAnsiTheme="majorHAnsi" w:cstheme="majorHAnsi"/>
+          <w:sz w:val="28"/>
+          <w:szCs w:val="28"/>
+          <w:lang w:val="en-US"/>
+        </w:rPr>
+      </w:pPr>
       <w:r>
         <w:rPr>
           <w:rFonts w:asciiTheme="majorHAnsi" w:hAnsiTheme="majorHAnsi" w:cstheme="majorHAnsi"/>
@@ -5820,50 +5840,6 @@
           <w:lang w:val="en-US"/>
         </w:rPr>
         <w:lastRenderedPageBreak/>
-        <w:t xml:space="preserve">số đặc trưng và sau đó có thể được mã hoá bằng một phương pháp mã hoá tiếng nói nào đó tạo thành các mẫu cho một đơn vị âm thanh. Các mẫu hoặc các tham số phân tích của cúng được lưu giữ lại trong kho dữ liệu đơn vị tổng hợp. </w:t>
-      </w:r>
-    </w:p>
-    <w:p>
-      <w:pPr>
-        <w:pStyle w:val="ListParagraph"/>
-        <w:ind w:left="426" w:firstLine="720"/>
-        <w:jc w:val="both"/>
-        <w:rPr>
-          <w:rFonts w:asciiTheme="majorHAnsi" w:hAnsiTheme="majorHAnsi" w:cstheme="majorHAnsi"/>
-          <w:sz w:val="28"/>
-          <w:szCs w:val="28"/>
-          <w:lang w:val="en-US"/>
-        </w:rPr>
-      </w:pPr>
-      <w:r>
-        <w:rPr>
-          <w:rFonts w:asciiTheme="majorHAnsi" w:hAnsiTheme="majorHAnsi" w:cstheme="majorHAnsi"/>
-          <w:sz w:val="28"/>
-          <w:szCs w:val="28"/>
-          <w:lang w:val="en-US"/>
-        </w:rPr>
-        <w:t xml:space="preserve">Khi tổng hợp một phát ngôn mới, cho trước mô tả ngữ âm của phát ngôn đó, hệ thống sử dụng các quy luật để định vị đơn vị thích hợp, truy xuất chúng ra khỏi kho dữ liệu và xích chuỗi chúng lại với nhau. </w:t>
-      </w:r>
-    </w:p>
-    <w:p>
-      <w:pPr>
-        <w:pStyle w:val="ListParagraph"/>
-        <w:ind w:left="426" w:firstLine="720"/>
-        <w:jc w:val="both"/>
-        <w:rPr>
-          <w:rFonts w:asciiTheme="majorHAnsi" w:hAnsiTheme="majorHAnsi" w:cstheme="majorHAnsi"/>
-          <w:sz w:val="28"/>
-          <w:szCs w:val="28"/>
-          <w:lang w:val="en-US"/>
-        </w:rPr>
-      </w:pPr>
-      <w:r>
-        <w:rPr>
-          <w:rFonts w:asciiTheme="majorHAnsi" w:hAnsiTheme="majorHAnsi" w:cstheme="majorHAnsi"/>
-          <w:sz w:val="28"/>
-          <w:szCs w:val="28"/>
-          <w:lang w:val="en-US"/>
-        </w:rPr>
         <w:t xml:space="preserve">Thông thường, một hệ thống tổng hợp xích chuỗi có ít nhất là một hoặc hai mẫu cho mỗi một đơn vị cơ bản. Do các tham số về cao độ tần số cơ bản, độ dài và cường độ của các đơn vị này rất khác nhau (chúng được trích ra từ tín hiệu tiếng nói trong ngữ cảnh khác nhau) cho nên, khi tổng hợp, hệ thống theo phương pháp tổng hợp xích chuỗi phải thực hiện hai công việc chính. </w:t>
       </w:r>
     </w:p>
@@ -6083,86 +6059,86 @@
           <w:szCs w:val="28"/>
           <w:lang w:val="en-US"/>
         </w:rPr>
+        <w:t xml:space="preserve">Chính vì hai yếu tố sau nên một số hệ thống tổng hợp xích chuỗi thực hiện mã hoá tham số tiếng nói. Với cách thể hiện bằng các tham số, đặc trưng phổ và ngữ điệu của tiếng nói được thay đổi dễ dàng hơn mà không thay đổi đặc tính nhận dạng âm đơn vị cơ bản. </w:t>
+      </w:r>
+    </w:p>
+    <w:p>
+      <w:pPr>
+        <w:pStyle w:val="ListParagraph"/>
+        <w:ind w:firstLine="414"/>
+        <w:jc w:val="both"/>
+        <w:rPr>
+          <w:rFonts w:asciiTheme="majorHAnsi" w:hAnsiTheme="majorHAnsi" w:cstheme="majorHAnsi"/>
+          <w:b/>
+          <w:sz w:val="28"/>
+          <w:szCs w:val="28"/>
+          <w:lang w:val="en-US"/>
+        </w:rPr>
+      </w:pPr>
+      <w:r>
+        <w:rPr>
+          <w:rFonts w:asciiTheme="majorHAnsi" w:hAnsiTheme="majorHAnsi" w:cstheme="majorHAnsi"/>
+          <w:b/>
+          <w:sz w:val="28"/>
+          <w:szCs w:val="28"/>
+          <w:lang w:val="en-US"/>
+        </w:rPr>
+        <w:t>Kĩ thuật cộng chồng đồng bộ cao độ tần số cơ bản – PSOLA</w:t>
+      </w:r>
+    </w:p>
+    <w:p>
+      <w:pPr>
+        <w:pStyle w:val="ListParagraph"/>
+        <w:ind w:left="426" w:firstLine="708"/>
+        <w:jc w:val="both"/>
+        <w:rPr>
+          <w:rFonts w:asciiTheme="majorHAnsi" w:hAnsiTheme="majorHAnsi" w:cstheme="majorHAnsi"/>
+          <w:b/>
+          <w:sz w:val="28"/>
+          <w:szCs w:val="28"/>
+          <w:lang w:val="en-US"/>
+        </w:rPr>
+      </w:pPr>
+      <w:r>
+        <w:rPr>
+          <w:rFonts w:asciiTheme="majorHAnsi" w:hAnsiTheme="majorHAnsi" w:cstheme="majorHAnsi"/>
+          <w:sz w:val="28"/>
+          <w:szCs w:val="28"/>
+          <w:lang w:val="en-US"/>
+        </w:rPr>
+        <w:t>Phương pháp thay đổi cao độ tần số cơ bản và độ dài tiếng nói ở miền thời gian có lợi thế hơn hẳn về chất lượng âm thanh tổng hợp và khả năng thực hiện thay đổi thời gian thực. Như chúng ta đã biết, tổng hợp xích chuỗi bao gồm hai quá trình là quá trình giải mã và xích chuỗi</w:t>
+      </w:r>
+      <w:r>
+        <w:rPr>
+          <w:rFonts w:asciiTheme="majorHAnsi" w:hAnsiTheme="majorHAnsi" w:cstheme="majorHAnsi"/>
+          <w:b/>
+          <w:sz w:val="28"/>
+          <w:szCs w:val="28"/>
+          <w:lang w:val="en-US"/>
+        </w:rPr>
+        <w:t>.</w:t>
+      </w:r>
+    </w:p>
+    <w:p>
+      <w:pPr>
+        <w:pStyle w:val="ListParagraph"/>
+        <w:ind w:left="426" w:firstLine="720"/>
+        <w:jc w:val="both"/>
+        <w:rPr>
+          <w:rFonts w:asciiTheme="majorHAnsi" w:hAnsiTheme="majorHAnsi" w:cstheme="majorHAnsi"/>
+          <w:sz w:val="28"/>
+          <w:szCs w:val="28"/>
+          <w:lang w:val="en-US"/>
+        </w:rPr>
+      </w:pPr>
+      <w:r>
+        <w:rPr>
+          <w:rFonts w:asciiTheme="majorHAnsi" w:hAnsiTheme="majorHAnsi" w:cstheme="majorHAnsi"/>
+          <w:sz w:val="28"/>
+          <w:szCs w:val="28"/>
+          <w:lang w:val="en-US"/>
+        </w:rPr>
         <w:lastRenderedPageBreak/>
-        <w:t xml:space="preserve">Chính vì hai yếu tố sau nên một số hệ thống tổng hợp xích chuỗi thực hiện mã hoá tham số tiếng nói. Với cách thể hiện bằng các tham số, đặc trưng phổ và ngữ điệu của tiếng nói được thay đổi dễ dàng hơn mà không thay đổi đặc tính nhận dạng âm đơn vị cơ bản. </w:t>
-      </w:r>
-    </w:p>
-    <w:p>
-      <w:pPr>
-        <w:pStyle w:val="ListParagraph"/>
-        <w:ind w:firstLine="414"/>
-        <w:jc w:val="both"/>
-        <w:rPr>
-          <w:rFonts w:asciiTheme="majorHAnsi" w:hAnsiTheme="majorHAnsi" w:cstheme="majorHAnsi"/>
-          <w:b/>
-          <w:sz w:val="28"/>
-          <w:szCs w:val="28"/>
-          <w:lang w:val="en-US"/>
-        </w:rPr>
-      </w:pPr>
-      <w:r>
-        <w:rPr>
-          <w:rFonts w:asciiTheme="majorHAnsi" w:hAnsiTheme="majorHAnsi" w:cstheme="majorHAnsi"/>
-          <w:b/>
-          <w:sz w:val="28"/>
-          <w:szCs w:val="28"/>
-          <w:lang w:val="en-US"/>
-        </w:rPr>
-        <w:t>Kĩ thuật cộng chồng đồng bộ cao độ tần số cơ bản – PSOLA</w:t>
-      </w:r>
-    </w:p>
-    <w:p>
-      <w:pPr>
-        <w:pStyle w:val="ListParagraph"/>
-        <w:ind w:left="426" w:firstLine="708"/>
-        <w:jc w:val="both"/>
-        <w:rPr>
-          <w:rFonts w:asciiTheme="majorHAnsi" w:hAnsiTheme="majorHAnsi" w:cstheme="majorHAnsi"/>
-          <w:b/>
-          <w:sz w:val="28"/>
-          <w:szCs w:val="28"/>
-          <w:lang w:val="en-US"/>
-        </w:rPr>
-      </w:pPr>
-      <w:r>
-        <w:rPr>
-          <w:rFonts w:asciiTheme="majorHAnsi" w:hAnsiTheme="majorHAnsi" w:cstheme="majorHAnsi"/>
-          <w:sz w:val="28"/>
-          <w:szCs w:val="28"/>
-          <w:lang w:val="en-US"/>
-        </w:rPr>
-        <w:t>Phương pháp thay đổi cao độ tần số cơ bản và độ dài tiếng nói ở miền thời gian có lợi thế hơn hẳn về chất lượng âm thanh tổng hợp và khả năng thực hiện thay đổi thời gian thực. Như chúng ta đã biết, tổng hợp xích chuỗi bao gồm hai quá trình là quá trình giải mã và xích chuỗi</w:t>
-      </w:r>
-      <w:r>
-        <w:rPr>
-          <w:rFonts w:asciiTheme="majorHAnsi" w:hAnsiTheme="majorHAnsi" w:cstheme="majorHAnsi"/>
-          <w:b/>
-          <w:sz w:val="28"/>
-          <w:szCs w:val="28"/>
-          <w:lang w:val="en-US"/>
-        </w:rPr>
-        <w:t>.</w:t>
-      </w:r>
-    </w:p>
-    <w:p>
-      <w:pPr>
-        <w:pStyle w:val="ListParagraph"/>
-        <w:ind w:left="426" w:firstLine="720"/>
-        <w:jc w:val="both"/>
-        <w:rPr>
-          <w:rFonts w:asciiTheme="majorHAnsi" w:hAnsiTheme="majorHAnsi" w:cstheme="majorHAnsi"/>
-          <w:sz w:val="28"/>
-          <w:szCs w:val="28"/>
-          <w:lang w:val="en-US"/>
-        </w:rPr>
-      </w:pPr>
-      <w:r>
-        <w:rPr>
-          <w:rFonts w:asciiTheme="majorHAnsi" w:hAnsiTheme="majorHAnsi" w:cstheme="majorHAnsi"/>
-          <w:sz w:val="28"/>
-          <w:szCs w:val="28"/>
-          <w:lang w:val="en-US"/>
-        </w:rPr>
         <w:t xml:space="preserve">Quá trình giải mã: tái tạo lại dạng sóng của tín hiệu tiếng nói từ dạng tham số trong kho dữ liệu. </w:t>
       </w:r>
     </w:p>
@@ -6345,7 +6321,29 @@
           <w:szCs w:val="28"/>
           <w:lang w:val="en-US"/>
         </w:rPr>
-        <w:t xml:space="preserve">Tuy nhiên, với bất kỳ một kĩ thuật xử lý tín hiệu số nào, chất lượng tiếng nói cũng bị giảm đi. Như vậy, để tổng hợp ra tiếng nói có độ tự nhiên gần với tiếng nói con người, chúng ta cần phải có thật nhiều các đơn vị âm nguyên bản phù hợp cho mọi ngữ cảnh để giảm </w:t>
+        <w:t xml:space="preserve">Tuy nhiên, với bất kỳ một kĩ thuật xử lý tín hiệu số nào, chất lượng tiếng nói cũng bị giảm đi. Như vậy, để tổng hợp ra tiếng nói có độ tự nhiên gần với tiếng nói con người, chúng ta cần phải có thật nhiều các đơn vị âm nguyên bản phù hợp cho mọi ngữ cảnh để giảm thiểu sự tác động để thay đổi tín hiệu làm giảm chất lượng âm thanh tổng hợp. Đây chính là điểm xuất phát của ý tưởng xây dựng phương pháp số liệu corpus-based cho tổng hợp tiếng nói. </w:t>
+      </w:r>
+    </w:p>
+    <w:p>
+      <w:pPr>
+        <w:pStyle w:val="ListParagraph"/>
+        <w:ind w:firstLine="720"/>
+        <w:jc w:val="both"/>
+        <w:rPr>
+          <w:rFonts w:asciiTheme="majorHAnsi" w:hAnsiTheme="majorHAnsi" w:cstheme="majorHAnsi"/>
+          <w:sz w:val="28"/>
+          <w:szCs w:val="28"/>
+          <w:lang w:val="en-US"/>
+        </w:rPr>
+      </w:pPr>
+      <w:r>
+        <w:rPr>
+          <w:rFonts w:asciiTheme="majorHAnsi" w:hAnsiTheme="majorHAnsi" w:cstheme="majorHAnsi"/>
+          <w:sz w:val="28"/>
+          <w:szCs w:val="28"/>
+          <w:lang w:val="en-US"/>
+        </w:rPr>
+        <w:t xml:space="preserve">Khi dựa trên cơ sở dữ liệu lớn có nhiều biến thể âm thì chúng ta không tạo ra mà chỉ lựa chọn và sắp xếp lại các đơn vị âm một cách thích hợp. Các âm này được thiết lập chỉ số theo đặc tả ngữ âm và ngữ điệu được lưu trữ trong kho dữ liệu trước đó. Khi lựa chọn phải giảm thiểu sự gián đoạn về phổ và tăng tối đa tiệm cận về các tham số ngữ điệu giữa đơn vị âm trong cơ sở dữ liệu tới ngữ đoạn đích cần tổng hợp. Ngữ đoạn </w:t>
       </w:r>
       <w:r>
         <w:rPr>
@@ -6355,7 +6353,7 @@
           <w:lang w:val="en-US"/>
         </w:rPr>
         <w:lastRenderedPageBreak/>
-        <w:t xml:space="preserve">thiểu sự tác động để thay đổi tín hiệu làm giảm chất lượng âm thanh tổng hợp. Đây chính là điểm xuất phát của ý tưởng xây dựng phương pháp số liệu corpus-based cho tổng hợp tiếng nói. </w:t>
+        <w:t xml:space="preserve">đích được mô tả với các thuộc tính về ngữ âm và ngữ điệu của nó được xử lý tạo lập ở khối xử lý ngôn ngữ. </w:t>
       </w:r>
     </w:p>
     <w:p>
@@ -6377,7 +6375,7 @@
           <w:szCs w:val="28"/>
           <w:lang w:val="en-US"/>
         </w:rPr>
-        <w:t xml:space="preserve">Khi dựa trên cơ sở dữ liệu lớn có nhiều biến thể âm thì chúng ta không tạo ra mà chỉ lựa chọn và sắp xếp lại các đơn vị âm một cách thích hợp. Các âm này được thiết lập chỉ số theo đặc tả ngữ âm và ngữ điệu được lưu trữ trong kho dữ liệu trước đó. Khi lựa chọn phải giảm thiểu sự gián đoạn về phổ và tăng tối đa tiệm cận về các tham số ngữ điệu giữa đơn vị âm trong cơ sở dữ liệu tới ngữ đoạn đích cần tổng hợp. Ngữ đoạn đích được mô tả với các thuộc tính về ngữ âm và ngữ điệu của nó được xử lý tạo lập ở khối xử lý ngôn ngữ. </w:t>
+        <w:t xml:space="preserve">Với phương thức tiếp cận này, ta thấy rằng, bất kỳ một khối dữ liệu tiếng nói nào cũng có thể được sử dụng làm nguồn cho đơn vị tổng hợp, chỉ cần có điều kiện là đã có bản ghi âm và mô ta chính tả của tiếng nói. Như vậy, ta có thể tổng hợp  được tiếng nói có cùng giọng và thậm chí giống cả cách của người nói tạo ra nguồn âm đó. Chất lượng tiếng nói tổng hợp ở phương pháp này phụ thuộc vào sự cân bằng ngữ âm của số liệu và vào độ sẵn sàng của các đơn vị đại diện trong khối dữ liệu. Nguồn âm càng giàu, độ tự nhiên càng cao; nguồn âm nghèo thì tiếng nói bị gián đoạn và chất lượng không ổn định. Số lượng lớn đơn vị âm đặt ra các yêu cầu mới về quản trị các âm đơn vị này trong cơ sở dữ liệu như thế nào, qua trình lựa chọn được tiến hành ra sao để đảm bảo tốc độ và khả năng ứng dụng thời gian thực. Bộ tổng hợp dựa trên cơ sở số liệu được xây dựng theo ba giai đoạn chính là: Tự động tạo lập chỉ số cho tiếng nói tự nhiên bao gồm việc định vị trí của các đơn vị âm tổ hợp và xác định ngữ cảnh của chúng ví dụ như vị trí trong ngữ  đoạn, loại âm tiết, thanh  điệu của các âm tiết ngay trước và sau vv… Như vậy, trong giai  đoạn này, các quy luật thay  đổi của các âm phụ thuộc vào ngữ cảnh trong quá trình tạo tiếng nói được phát hiện và tích hợp vào trong chỉ số tham số của các đơn vị âm. </w:t>
       </w:r>
     </w:p>
     <w:p>
@@ -6399,7 +6397,7 @@
           <w:szCs w:val="28"/>
           <w:lang w:val="en-US"/>
         </w:rPr>
-        <w:t xml:space="preserve">Với phương thức tiếp cận này, ta thấy rằng, bất kỳ một khối dữ liệu tiếng nói nào cũng có thể được sử dụng làm nguồn cho đơn vị tổng hợp, chỉ cần có điều kiện là đã có bản ghi âm và mô ta chính tả của tiếng nói. Như vậy, ta có thể tổng hợp  được tiếng nói có cùng giọng và thậm chí giống cả cách của người nói tạo ra nguồn âm đó. Chất lượng tiếng nói tổng hợp ở phương pháp này phụ thuộc vào sự cân bằng ngữ âm của số liệu và vào độ sẵn sàng của các đơn vị đại diện trong khối dữ liệu. Nguồn âm càng giàu, độ tự nhiên càng cao; nguồn âm nghèo thì tiếng nói bị gián đoạn và chất lượng không ổn định. Số lượng lớn đơn vị âm đặt ra các yêu cầu mới về quản trị các âm đơn vị này trong cơ sở dữ liệu như thế nào, qua trình lựa chọn được tiến hành ra sao để đảm bảo tốc độ và khả năng ứng dụng thời gian thực. Bộ tổng hợp dựa trên cơ sở số liệu được xây dựng theo ba giai đoạn chính là: Tự động tạo lập chỉ số cho tiếng nói tự nhiên bao gồm việc định vị trí của các đơn vị âm tổ hợp và xác định ngữ cảnh của chúng ví dụ như vị trí trong ngữ  đoạn, loại âm tiết, thanh  điệu của các âm tiết ngay trước và sau vv… Như vậy, trong giai  đoạn này, các quy luật thay  đổi của các âm phụ thuộc vào ngữ cảnh trong quá trình tạo tiếng nói được phát hiện và tích hợp vào trong chỉ số tham số của các đơn vị âm. </w:t>
+        <w:t xml:space="preserve">Xây dựng cơ sở dữ liệu đơn vị âm - Việc tạo lập CSDL đơn vị tổng hợp được thực hiện một lần cho một khối dữ liệu mới. CSDL chứa vector đặc tính về phổ và ngữ điệu cũng như các trọng số của đơn vị âm theo chỉ số đã được thiết lập ở giai đoạn trước. CSDL tổng hợp được được tái sử dụng để thực hiện vô số các tổng hợp khác nhau. </w:t>
       </w:r>
     </w:p>
     <w:p>
@@ -6421,29 +6419,6 @@
           <w:szCs w:val="28"/>
           <w:lang w:val="en-US"/>
         </w:rPr>
-        <w:t xml:space="preserve">Xây dựng cơ sở dữ liệu đơn vị âm - Việc tạo lập CSDL đơn vị tổng hợp được thực hiện một lần cho một khối dữ liệu mới. CSDL chứa vector đặc tính về phổ và ngữ điệu cũng như các trọng số của đơn vị âm theo chỉ số đã được thiết lập ở giai đoạn trước. CSDL tổng hợp được được tái sử dụng để thực hiện vô số các tổng hợp khác nhau. </w:t>
-      </w:r>
-    </w:p>
-    <w:p>
-      <w:pPr>
-        <w:pStyle w:val="ListParagraph"/>
-        <w:ind w:firstLine="720"/>
-        <w:jc w:val="both"/>
-        <w:rPr>
-          <w:rFonts w:asciiTheme="majorHAnsi" w:hAnsiTheme="majorHAnsi" w:cstheme="majorHAnsi"/>
-          <w:sz w:val="28"/>
-          <w:szCs w:val="28"/>
-          <w:lang w:val="en-US"/>
-        </w:rPr>
-      </w:pPr>
-      <w:r>
-        <w:rPr>
-          <w:rFonts w:asciiTheme="majorHAnsi" w:hAnsiTheme="majorHAnsi" w:cstheme="majorHAnsi"/>
-          <w:sz w:val="28"/>
-          <w:szCs w:val="28"/>
-          <w:lang w:val="en-US"/>
-        </w:rPr>
-        <w:lastRenderedPageBreak/>
         <w:t>Bộ tổng hợp thực hiện chức năng lựa chọn đơn vị âm trên cơ sở so sánh đặc tả đích được chuẩn bị ở phần xử lý văn bản với các đặc tính đơn vị âm  chứa trong CSDL, truy xuất khỏi CSDL, xích chuỗi chúng lại với nhau.</w:t>
       </w:r>
     </w:p>
@@ -6503,8 +6478,9 @@
           <w:noProof/>
           <w:sz w:val="28"/>
           <w:szCs w:val="28"/>
-          <w:lang w:eastAsia="vi-VN"/>
-        </w:rPr>
+          <w:lang w:val="en-US"/>
+        </w:rPr>
+        <w:lastRenderedPageBreak/>
         <w:drawing>
           <wp:inline distT="0" distB="0" distL="0" distR="0">
             <wp:extent cx="5724525" cy="3219450"/>
@@ -6718,7 +6694,6 @@
           <w:sz w:val="28"/>
           <w:szCs w:val="28"/>
         </w:rPr>
-        <w:lastRenderedPageBreak/>
         <w:tab/>
         <w:t xml:space="preserve">-Dễ dàng thay đổi giọng nói </w:t>
       </w:r>
@@ -6798,7 +6773,16 @@
           <w:sz w:val="28"/>
           <w:szCs w:val="28"/>
         </w:rPr>
-        <w:t>Sau khi giới thiệu những đặc điểm cơ bản nhất của các phương pháp tổng hợp tiếng nói ta có thể rút ra một số nhận xét về các phương pháp này. Các nhận xét này nhằm mục đính đưa ra đánh giá về ba phương pháp dựa trên chất lượng tiếng nói tổng hợp, chi phí tính toán và kích thước dữ liệu.</w:t>
+        <w:t xml:space="preserve">Sau khi giới thiệu những đặc điểm cơ bản nhất của các phương pháp tổng hợp tiếng nói ta có thể rút ra một số nhận xét về các phương pháp này. Các nhận </w:t>
+      </w:r>
+      <w:r>
+        <w:rPr>
+          <w:rFonts w:asciiTheme="majorHAnsi" w:hAnsiTheme="majorHAnsi" w:cstheme="majorHAnsi"/>
+          <w:sz w:val="28"/>
+          <w:szCs w:val="28"/>
+        </w:rPr>
+        <w:lastRenderedPageBreak/>
+        <w:t>xét này nhằm mục đính đưa ra đánh giá về ba phương pháp dựa trên chất lượng tiếng nói tổng hợp, chi phí tính toán và kích thước dữ liệu.</w:t>
       </w:r>
     </w:p>
     <w:p>
@@ -6958,16 +6942,7 @@
           <w:sz w:val="28"/>
           <w:szCs w:val="28"/>
         </w:rPr>
-        <w:t xml:space="preserve">Qua những nhận xét trên thì khó khăn lớn nhất của phương pháp mô phỏng bộ máy phát âm là làm sao để mô phỏng chính xác bộ máy phát âm của con người. Với phương pháp tổng hợp bằng formant thì vấn đề cần giải quyết là chất lượng tiếng nói tổng hợp. Còn với phương pháp tổng hợp ghép nối thì có ưu điểm là chi phí tính toán không cao và chất lượng khá tốt, khó khăn lớn nhất là giảm kích thước dữ liệu. Khó khăn này, như đã trình bày, có thể khắc phục bằng cách tổng hợp tiếng nói từ những đơn vị nhỏ </w:t>
-      </w:r>
-      <w:r>
-        <w:rPr>
-          <w:rFonts w:asciiTheme="majorHAnsi" w:hAnsiTheme="majorHAnsi" w:cstheme="majorHAnsi"/>
-          <w:sz w:val="28"/>
-          <w:szCs w:val="28"/>
-        </w:rPr>
-        <w:lastRenderedPageBreak/>
-        <w:t>hơn từ như âm vị</w:t>
+        <w:t>Qua những nhận xét trên thì khó khăn lớn nhất của phương pháp mô phỏng bộ máy phát âm là làm sao để mô phỏng chính xác bộ máy phát âm của con người. Với phương pháp tổng hợp bằng formant thì vấn đề cần giải quyết là chất lượng tiếng nói tổng hợp. Còn với phương pháp tổng hợp ghép nối thì có ưu điểm là chi phí tính toán không cao và chất lượng khá tốt, khó khăn lớn nhất là giảm kích thước dữ liệu. Khó khăn này, như đã trình bày, có thể khắc phục bằng cách tổng hợp tiếng nói từ những đơn vị nhỏ hơn từ như âm vị</w:t>
       </w:r>
       <w:r>
         <w:rPr>
@@ -7019,7 +6994,16 @@
           <w:sz w:val="28"/>
           <w:szCs w:val="28"/>
         </w:rPr>
-        <w:t xml:space="preserve">. Trong số những phương pháp dùng để tổng hợp bằng ghép nối thì </w:t>
+        <w:t xml:space="preserve">. Trong số những phương pháp dùng để tổng </w:t>
+      </w:r>
+      <w:r>
+        <w:rPr>
+          <w:rFonts w:asciiTheme="majorHAnsi" w:hAnsiTheme="majorHAnsi" w:cstheme="majorHAnsi"/>
+          <w:sz w:val="28"/>
+          <w:szCs w:val="28"/>
+        </w:rPr>
+        <w:lastRenderedPageBreak/>
+        <w:t xml:space="preserve">hợp bằng ghép nối thì </w:t>
       </w:r>
       <w:r>
         <w:rPr>
@@ -12408,7 +12392,7 @@
 </file>
 
 <file path=customXml/itemProps1.xml><?xml version="1.0" encoding="utf-8"?>
-<ds:datastoreItem xmlns:ds="http://schemas.openxmlformats.org/officeDocument/2006/customXml" ds:itemID="{2E95EDD5-8981-4B36-9722-C38C2E407D26}">
+<ds:datastoreItem xmlns:ds="http://schemas.openxmlformats.org/officeDocument/2006/customXml" ds:itemID="{0872E103-3079-42DD-99FD-C030FBE4B286}">
   <ds:schemaRefs>
     <ds:schemaRef ds:uri="http://schemas.openxmlformats.org/officeDocument/2006/bibliography"/>
   </ds:schemaRefs>

</xml_diff>